<commit_message>
Adding func req doc
</commit_message>
<xml_diff>
--- a/ReadMeFirst.docx
+++ b/ReadMeFirst.docx
@@ -340,7 +340,7 @@
         </w:numPr>
       </w:pPr>
       <w:r>
-        <w:t>students.csv -&gt; Student information.</w:t>
+        <w:t>students.csv -&gt; Student information</w:t>
       </w:r>
     </w:p>
     <w:p>
@@ -470,6 +470,19 @@
       </w:hyperlink>
       <w:r>
         <w:t>. Currently the repo is set to public, but I’ll set it to private once the demo is over.</w:t>
+      </w:r>
+    </w:p>
+    <w:p>
+      <w:pPr>
+        <w:pStyle w:val="ListParagraph"/>
+        <w:numPr>
+          <w:ilvl w:val="0"/>
+          <w:numId w:val="1"/>
+        </w:numPr>
+      </w:pPr>
+      <w:r>
+        <w:lastRenderedPageBreak/>
+        <w:t xml:space="preserve">The FunctionalRequirements.pdf file shows the requirements that have been implemented (highlighted yellow). </w:t>
       </w:r>
     </w:p>
     <w:sectPr>

</xml_diff>